<commit_message>
Refactor technology configuration inventory documents to improve terminology and clarity
</commit_message>
<xml_diff>
--- a/Activity 1 Project planning and initalization/Templates/P02 - 805 - Activity - Technology configuration inventory.docx
+++ b/Activity 1 Project planning and initalization/Templates/P02 - 805 - Activity - Technology configuration inventory.docx
@@ -410,7 +410,21 @@
         <w:rPr>
           <w:rFonts w:ascii="AGaramondPro-Regular" w:hAnsi="AGaramondPro-Regular" w:cs="AGaramondPro-Regular"/>
         </w:rPr>
-        <w:t xml:space="preserve"> as a way to understand </w:t>
+        <w:t xml:space="preserve"> </w:t>
+      </w:r>
+      <w:proofErr w:type="gramStart"/>
+      <w:r>
+        <w:rPr>
+          <w:rFonts w:ascii="AGaramondPro-Regular" w:hAnsi="AGaramondPro-Regular" w:cs="AGaramondPro-Regular"/>
+        </w:rPr>
+        <w:t>as a way to</w:t>
+      </w:r>
+      <w:proofErr w:type="gramEnd"/>
+      <w:r>
+        <w:rPr>
+          <w:rFonts w:ascii="AGaramondPro-Regular" w:hAnsi="AGaramondPro-Regular" w:cs="AGaramondPro-Regular"/>
+        </w:rPr>
+        <w:t xml:space="preserve"> understand </w:t>
       </w:r>
       <w:r>
         <w:rPr>
@@ -1265,11 +1279,19 @@
                 <w:lang w:val="en-US"/>
               </w:rPr>
             </w:pPr>
-            <w:r>
-              <w:rPr>
-                <w:lang w:val="en-US"/>
-              </w:rPr>
-              <w:t xml:space="preserve">OpenDaylight </w:t>
+            <w:proofErr w:type="spellStart"/>
+            <w:r>
+              <w:rPr>
+                <w:lang w:val="en-US"/>
+              </w:rPr>
+              <w:t>OpenDaylight</w:t>
+            </w:r>
+            <w:proofErr w:type="spellEnd"/>
+            <w:r>
+              <w:rPr>
+                <w:lang w:val="en-US"/>
+              </w:rPr>
+              <w:t xml:space="preserve"> </w:t>
             </w:r>
           </w:p>
           <w:p>
@@ -2748,11 +2770,19 @@
                 <w:lang w:val="en-US"/>
               </w:rPr>
             </w:pPr>
-            <w:r>
-              <w:rPr>
-                <w:lang w:val="en-US"/>
-              </w:rPr>
-              <w:t>CloudSim Framework</w:t>
+            <w:proofErr w:type="spellStart"/>
+            <w:r>
+              <w:rPr>
+                <w:lang w:val="en-US"/>
+              </w:rPr>
+              <w:t>CloudSim</w:t>
+            </w:r>
+            <w:proofErr w:type="spellEnd"/>
+            <w:r>
+              <w:rPr>
+                <w:lang w:val="en-US"/>
+              </w:rPr>
+              <w:t xml:space="preserve"> Framework</w:t>
             </w:r>
           </w:p>
         </w:tc>
@@ -3060,8 +3090,13 @@
               </w:numPr>
               <w:spacing w:before="120" w:after="120"/>
             </w:pPr>
-            <w:r>
-              <w:t xml:space="preserve">NetworkX, </w:t>
+            <w:proofErr w:type="spellStart"/>
+            <w:r>
+              <w:t>NetworkX</w:t>
+            </w:r>
+            <w:proofErr w:type="spellEnd"/>
+            <w:r>
+              <w:t xml:space="preserve">, </w:t>
             </w:r>
           </w:p>
           <w:p>
@@ -3319,9 +3354,11 @@
               </w:numPr>
               <w:spacing w:before="120" w:after="120"/>
             </w:pPr>
+            <w:proofErr w:type="spellStart"/>
             <w:r>
               <w:t>Plotly</w:t>
             </w:r>
+            <w:proofErr w:type="spellEnd"/>
           </w:p>
         </w:tc>
         <w:tc>
@@ -3609,8 +3646,13 @@
                 <w:lang w:val="en-US"/>
               </w:rPr>
             </w:pPr>
-            <w:r>
-              <w:t>WhatsUp Gold</w:t>
+            <w:proofErr w:type="spellStart"/>
+            <w:r>
+              <w:t>WhatsUp</w:t>
+            </w:r>
+            <w:proofErr w:type="spellEnd"/>
+            <w:r>
+              <w:t xml:space="preserve"> Gold</w:t>
             </w:r>
           </w:p>
         </w:tc>
@@ -3936,9 +3978,11 @@
               </w:numPr>
               <w:spacing w:before="120" w:after="120"/>
             </w:pPr>
+            <w:proofErr w:type="spellStart"/>
             <w:r>
               <w:t>tcpdump</w:t>
             </w:r>
+            <w:proofErr w:type="spellEnd"/>
           </w:p>
         </w:tc>
         <w:tc>
@@ -4324,7 +4368,21 @@
                 <w:b/>
                 <w:bCs/>
               </w:rPr>
-              <w:t>Documentation Tools (SaskTel &amp; Project)</w:t>
+              <w:t>Version Control</w:t>
+            </w:r>
+            <w:r>
+              <w:rPr>
+                <w:b/>
+                <w:bCs/>
+              </w:rPr>
+              <w:t xml:space="preserve"> </w:t>
+            </w:r>
+            <w:r>
+              <w:rPr>
+                <w:b/>
+                <w:bCs/>
+              </w:rPr>
+              <w:t>(Project)</w:t>
             </w:r>
           </w:p>
         </w:tc>
@@ -4562,7 +4620,21 @@
                 <w:b/>
                 <w:bCs/>
               </w:rPr>
-              <w:t>Documentation Tools (SaskTel &amp; Project)</w:t>
+              <w:t>IDE/Text Editors</w:t>
+            </w:r>
+            <w:r>
+              <w:rPr>
+                <w:b/>
+                <w:bCs/>
+              </w:rPr>
+              <w:t xml:space="preserve"> </w:t>
+            </w:r>
+            <w:r>
+              <w:rPr>
+                <w:b/>
+                <w:bCs/>
+              </w:rPr>
+              <w:t>(Project)</w:t>
             </w:r>
           </w:p>
         </w:tc>
@@ -9767,7 +9839,6 @@
   <w:style w:type="character" w:default="1" w:styleId="DefaultParagraphFont">
     <w:name w:val="Default Paragraph Font"/>
     <w:uiPriority w:val="1"/>
-    <w:semiHidden/>
     <w:unhideWhenUsed/>
   </w:style>
   <w:style w:type="table" w:default="1" w:styleId="TableNormal">

</xml_diff>